<commit_message>
reorganize files, add md files, edit code and instructions
</commit_message>
<xml_diff>
--- a/code and instructions/A3-calculate-nevi-toxpi-gui.docx
+++ b/code and instructions/A3-calculate-nevi-toxpi-gui.docx
@@ -29,23 +29,7 @@
           <w:b/>
           <w:bCs/>
         </w:rPr>
-        <w:t xml:space="preserve">VI </w:t>
-      </w:r>
-      <w:proofErr w:type="spellStart"/>
-      <w:r>
-        <w:rPr>
-          <w:b/>
-          <w:bCs/>
-        </w:rPr>
-        <w:t>ToxPi</w:t>
-      </w:r>
-      <w:proofErr w:type="spellEnd"/>
-      <w:r>
-        <w:rPr>
-          <w:b/>
-          <w:bCs/>
-        </w:rPr>
-        <w:t xml:space="preserve"> Graphical User Interface Tutorial</w:t>
+        <w:t>VI ToxPi Graphical User Interface Tutorial</w:t>
       </w:r>
     </w:p>
     <w:p>
@@ -58,15 +42,27 @@
         <w:ind w:left="360"/>
       </w:pPr>
       <w:r>
-        <w:t xml:space="preserve">Open the </w:t>
-      </w:r>
-      <w:proofErr w:type="spellStart"/>
-      <w:r>
-        <w:t>ToxPi</w:t>
-      </w:r>
-      <w:proofErr w:type="spellEnd"/>
-      <w:r>
-        <w:t xml:space="preserve"> GUI</w:t>
+        <w:t xml:space="preserve">Download </w:t>
+      </w:r>
+      <w:r>
+        <w:t>the ToxPi GU</w:t>
+      </w:r>
+      <w:r>
+        <w:t xml:space="preserve">I at </w:t>
+      </w:r>
+      <w:hyperlink r:id="rId5" w:history="1">
+        <w:r>
+          <w:rPr>
+            <w:rStyle w:val="Hyperlink"/>
+          </w:rPr>
+          <w:t>https://toxpi.org/</w:t>
+        </w:r>
+      </w:hyperlink>
+      <w:r>
+        <w:t>.</w:t>
+      </w:r>
+      <w:r>
+        <w:t xml:space="preserve"> </w:t>
       </w:r>
     </w:p>
     <w:p>
@@ -79,13 +75,41 @@
         <w:ind w:left="360"/>
       </w:pPr>
       <w:r>
+        <w:t>Open the ToxPi GUI</w:t>
+      </w:r>
+      <w:r>
+        <w:t>.</w:t>
+      </w:r>
+    </w:p>
+    <w:p>
+      <w:pPr>
+        <w:pStyle w:val="ListParagraph"/>
+        <w:numPr>
+          <w:ilvl w:val="0"/>
+          <w:numId w:val="1"/>
+        </w:numPr>
+        <w:ind w:left="360"/>
+      </w:pPr>
+      <w:r>
         <w:t>Click on “Add File” and select the “n</w:t>
       </w:r>
       <w:r>
         <w:t>e</w:t>
       </w:r>
       <w:r>
-        <w:t>vi_features.csv” file that you downloaded earlier.</w:t>
+        <w:t>vi_</w:t>
+      </w:r>
+      <w:r>
+        <w:t>tract_</w:t>
+      </w:r>
+      <w:r>
+        <w:t>features</w:t>
+      </w:r>
+      <w:r>
+        <w:t>_toxpiheader</w:t>
+      </w:r>
+      <w:r>
+        <w:t>.csv” file that you downloaded earlier.</w:t>
       </w:r>
     </w:p>
     <w:p>
@@ -98,9 +122,9 @@
           <w:noProof/>
         </w:rPr>
         <w:drawing>
-          <wp:inline distT="0" distB="0" distL="0" distR="0" wp14:anchorId="267E7D02" wp14:editId="74D29FCB">
-            <wp:extent cx="5613456" cy="3530600"/>
-            <wp:effectExtent l="0" t="0" r="6350" b="0"/>
+          <wp:inline distT="0" distB="0" distL="0" distR="0" wp14:anchorId="267E7D02" wp14:editId="3716DEDC">
+            <wp:extent cx="5339119" cy="3358055"/>
+            <wp:effectExtent l="0" t="0" r="0" b="0"/>
             <wp:docPr id="1" name="Picture 1"/>
             <wp:cNvGraphicFramePr>
               <a:graphicFrameLocks xmlns:a="http://schemas.openxmlformats.org/drawingml/2006/main" noChangeAspect="1"/>
@@ -113,7 +137,7 @@
                     <pic:cNvPicPr/>
                   </pic:nvPicPr>
                   <pic:blipFill>
-                    <a:blip r:embed="rId5">
+                    <a:blip r:embed="rId6">
                       <a:extLst>
                         <a:ext uri="{28A0092B-C50C-407E-A947-70E740481C1C}">
                           <a14:useLocalDpi xmlns:a14="http://schemas.microsoft.com/office/drawing/2010/main" val="0"/>
@@ -127,7 +151,7 @@
                   <pic:spPr>
                     <a:xfrm>
                       <a:off x="0" y="0"/>
-                      <a:ext cx="5623826" cy="3537122"/>
+                      <a:ext cx="5360212" cy="3371322"/>
                     </a:xfrm>
                     <a:prstGeom prst="rect">
                       <a:avLst/>
@@ -162,10 +186,11 @@
         <w:rPr>
           <w:noProof/>
         </w:rPr>
+        <w:lastRenderedPageBreak/>
         <w:drawing>
-          <wp:inline distT="0" distB="0" distL="0" distR="0" wp14:anchorId="16665650" wp14:editId="5F274254">
-            <wp:extent cx="5630333" cy="3787241"/>
-            <wp:effectExtent l="0" t="0" r="8890" b="3810"/>
+          <wp:inline distT="0" distB="0" distL="0" distR="0" wp14:anchorId="16665650" wp14:editId="21F7B0A8">
+            <wp:extent cx="5344510" cy="3594982"/>
+            <wp:effectExtent l="0" t="0" r="8890" b="5715"/>
             <wp:docPr id="2" name="Picture 2"/>
             <wp:cNvGraphicFramePr>
               <a:graphicFrameLocks xmlns:a="http://schemas.openxmlformats.org/drawingml/2006/main" noChangeAspect="1"/>
@@ -178,7 +203,7 @@
                     <pic:cNvPicPr/>
                   </pic:nvPicPr>
                   <pic:blipFill>
-                    <a:blip r:embed="rId6" cstate="print">
+                    <a:blip r:embed="rId7" cstate="print">
                       <a:extLst>
                         <a:ext uri="{28A0092B-C50C-407E-A947-70E740481C1C}">
                           <a14:useLocalDpi xmlns:a14="http://schemas.microsoft.com/office/drawing/2010/main" val="0"/>
@@ -192,7 +217,7 @@
                   <pic:spPr>
                     <a:xfrm>
                       <a:off x="0" y="0"/>
-                      <a:ext cx="5636646" cy="3791488"/>
+                      <a:ext cx="5360946" cy="3606038"/>
                     </a:xfrm>
                     <a:prstGeom prst="rect">
                       <a:avLst/>
@@ -215,16 +240,7 @@
         <w:ind w:left="360"/>
       </w:pPr>
       <w:r>
-        <w:lastRenderedPageBreak/>
-        <w:t xml:space="preserve">Click on “Calculate </w:t>
-      </w:r>
-      <w:proofErr w:type="spellStart"/>
-      <w:r>
-        <w:t>ToxPi</w:t>
-      </w:r>
-      <w:proofErr w:type="spellEnd"/>
-      <w:r>
-        <w:t xml:space="preserve"> Scores”. It will take a moment to calculate the scores.</w:t>
+        <w:t>Click on “Calculate ToxPi Scores”. It will take a moment to calculate the scores.</w:t>
       </w:r>
     </w:p>
     <w:p>
@@ -252,7 +268,7 @@
                     <pic:cNvPicPr/>
                   </pic:nvPicPr>
                   <pic:blipFill>
-                    <a:blip r:embed="rId7" cstate="print">
+                    <a:blip r:embed="rId8" cstate="print">
                       <a:extLst>
                         <a:ext uri="{28A0092B-C50C-407E-A947-70E740481C1C}">
                           <a14:useLocalDpi xmlns:a14="http://schemas.microsoft.com/office/drawing/2010/main" val="0"/>
@@ -289,21 +305,13 @@
         <w:ind w:left="360"/>
       </w:pPr>
       <w:r>
-        <w:t>Check “Results Table” and click “Save”. Name the export file “</w:t>
-      </w:r>
-      <w:proofErr w:type="spellStart"/>
-      <w:r>
-        <w:t>n</w:t>
+        <w:t>Check “Results Table” and click “Save”. Name the export file “n</w:t>
       </w:r>
       <w:r>
         <w:t>e</w:t>
       </w:r>
       <w:r>
-        <w:t>vi_toxpi</w:t>
-      </w:r>
-      <w:proofErr w:type="spellEnd"/>
-      <w:r>
-        <w:t>”.</w:t>
+        <w:t>vi_toxpi”.</w:t>
       </w:r>
     </w:p>
     <w:p>
@@ -315,6 +323,7 @@
         <w:rPr>
           <w:noProof/>
         </w:rPr>
+        <w:lastRenderedPageBreak/>
         <w:drawing>
           <wp:inline distT="0" distB="0" distL="0" distR="0" wp14:anchorId="44024C15" wp14:editId="279BE3DC">
             <wp:extent cx="5715000" cy="3840529"/>
@@ -331,7 +340,7 @@
                     <pic:cNvPicPr/>
                   </pic:nvPicPr>
                   <pic:blipFill>
-                    <a:blip r:embed="rId8" cstate="print">
+                    <a:blip r:embed="rId9" cstate="print">
                       <a:extLst>
                         <a:ext uri="{28A0092B-C50C-407E-A947-70E740481C1C}">
                           <a14:useLocalDpi xmlns:a14="http://schemas.microsoft.com/office/drawing/2010/main" val="0"/>
@@ -368,7 +377,13 @@
         <w:ind w:left="360"/>
       </w:pPr>
       <w:r>
-        <w:t>You are done! Go back to your R file and continue running the rest of the code.</w:t>
+        <w:t xml:space="preserve">You are done! </w:t>
+      </w:r>
+      <w:r>
+        <w:t>Run the code “A4-clean-nevi.Rmd”</w:t>
+      </w:r>
+      <w:r>
+        <w:t>.</w:t>
       </w:r>
     </w:p>
     <w:sectPr>
@@ -472,7 +487,7 @@
       </w:pPr>
     </w:lvl>
   </w:abstractNum>
-  <w:num w:numId="1">
+  <w:num w:numId="1" w16cid:durableId="1968659128">
     <w:abstractNumId w:val="0"/>
   </w:num>
 </w:numbering>
@@ -915,6 +930,29 @@
       <w:contextualSpacing/>
     </w:pPr>
   </w:style>
+  <w:style w:type="character" w:styleId="Hyperlink">
+    <w:name w:val="Hyperlink"/>
+    <w:basedOn w:val="DefaultParagraphFont"/>
+    <w:uiPriority w:val="99"/>
+    <w:unhideWhenUsed/>
+    <w:rsid w:val="008D6D53"/>
+    <w:rPr>
+      <w:color w:val="0563C1" w:themeColor="hyperlink"/>
+      <w:u w:val="single"/>
+    </w:rPr>
+  </w:style>
+  <w:style w:type="character" w:styleId="UnresolvedMention">
+    <w:name w:val="Unresolved Mention"/>
+    <w:basedOn w:val="DefaultParagraphFont"/>
+    <w:uiPriority w:val="99"/>
+    <w:semiHidden/>
+    <w:unhideWhenUsed/>
+    <w:rsid w:val="008D6D53"/>
+    <w:rPr>
+      <w:color w:val="605E5C"/>
+      <w:shd w:val="clear" w:color="auto" w:fill="E1DFDD"/>
+    </w:rPr>
+  </w:style>
 </w:styles>
 </file>
 

</xml_diff>